<commit_message>
Added Data for PPM Business Case
</commit_message>
<xml_diff>
--- a/Documentation/CA PPM v14 - Benf_v1-Configuration.docx
+++ b/Documentation/CA PPM v14 - Benf_v1-Configuration.docx
@@ -354,8 +354,6 @@
       </w:r>
     </w:p>
     <w:p/>
-    <w:bookmarkStart w:id="3" w:name="_GoBack"/>
-    <w:bookmarkEnd w:id="3"/>
     <w:p>
       <w:pPr>
         <w:pStyle w:val="TOC1"/>
@@ -1026,21 +1024,26 @@
       <w:pPr>
         <w:pStyle w:val="Heading1"/>
       </w:pPr>
-      <w:bookmarkStart w:id="4" w:name="_Toc430356236"/>
+      <w:bookmarkStart w:id="3" w:name="_Toc430356236"/>
       <w:r>
         <w:t>Maintenance and Configuration</w:t>
       </w:r>
+      <w:bookmarkEnd w:id="3"/>
+    </w:p>
+    <w:p/>
+    <w:p>
+      <w:pPr>
+        <w:pStyle w:val="Heading2"/>
+      </w:pPr>
+      <w:bookmarkStart w:id="4" w:name="_Toc430356237"/>
+      <w:r>
+        <w:t xml:space="preserve">Implementing </w:t>
+      </w:r>
       <w:bookmarkEnd w:id="4"/>
-    </w:p>
-    <w:p/>
-    <w:p>
-      <w:pPr>
-        <w:pStyle w:val="Heading2"/>
-      </w:pPr>
-      <w:bookmarkStart w:id="5" w:name="_Toc430356237"/>
-      <w:r>
-        <w:t>Implementing Strategic Planning and Execution Accelerator</w:t>
-      </w:r>
+      <w:r>
+        <w:t>Benefits Management Accelerator</w:t>
+      </w:r>
+      <w:bookmarkStart w:id="5" w:name="_GoBack"/>
       <w:bookmarkEnd w:id="5"/>
     </w:p>
     <w:p>
@@ -1137,15 +1140,7 @@
         <w:t xml:space="preserve">provide feedback so it may be incorporated in the </w:t>
       </w:r>
       <w:r>
-        <w:t xml:space="preserve">future </w:t>
-      </w:r>
-      <w:proofErr w:type="spellStart"/>
-      <w:r>
-        <w:t>versions</w:t>
-      </w:r>
-      <w:proofErr w:type="spellEnd"/>
-      <w:r>
-        <w:t xml:space="preserve"> of the </w:t>
+        <w:t xml:space="preserve">future versions of the </w:t>
       </w:r>
       <w:r>
         <w:t>Accelerator).</w:t>
@@ -1269,13 +1264,7 @@
     </w:p>
     <w:p>
       <w:r>
-        <w:t xml:space="preserve">To create a new Benefit </w:t>
-      </w:r>
-      <w:r>
-        <w:t>Variable</w:t>
-      </w:r>
-      <w:r>
-        <w:t>:</w:t>
+        <w:t>To create a new Benefit Variable:</w:t>
       </w:r>
     </w:p>
     <w:p>
@@ -1287,13 +1276,7 @@
         </w:numPr>
       </w:pPr>
       <w:r>
-        <w:t xml:space="preserve">Navigate to “Benefits Calculation” then “Benefit </w:t>
-      </w:r>
-      <w:r>
-        <w:t>Variables</w:t>
-      </w:r>
-      <w:r>
-        <w:t>”.</w:t>
+        <w:t>Navigate to “Benefits Calculation” then “Benefit Variables”.</w:t>
       </w:r>
     </w:p>
     <w:p>
@@ -1305,13 +1288,7 @@
         </w:numPr>
       </w:pPr>
       <w:r>
-        <w:t xml:space="preserve">Click “New Benefit </w:t>
-      </w:r>
-      <w:r>
-        <w:t>Variable</w:t>
-      </w:r>
-      <w:r>
-        <w:t>”.</w:t>
+        <w:t>Click “New Benefit Variable”.</w:t>
       </w:r>
     </w:p>
     <w:p>
@@ -1519,13 +1496,7 @@
     </w:p>
     <w:p>
       <w:r>
-        <w:t xml:space="preserve">To create a new Benefit </w:t>
-      </w:r>
-      <w:r>
-        <w:t>Calculation</w:t>
-      </w:r>
-      <w:r>
-        <w:t>:</w:t>
+        <w:t>To create a new Benefit Calculation:</w:t>
       </w:r>
     </w:p>
     <w:p>
@@ -1537,13 +1508,7 @@
         </w:numPr>
       </w:pPr>
       <w:r>
-        <w:t>Navigate to “Benefits Calculation” then “Benefit</w:t>
-      </w:r>
-      <w:r>
-        <w:t>s Calculations</w:t>
-      </w:r>
-      <w:r>
-        <w:t>”.</w:t>
+        <w:t>Navigate to “Benefits Calculation” then “Benefits Calculations”.</w:t>
       </w:r>
     </w:p>
     <w:p>
@@ -1555,13 +1520,7 @@
         </w:numPr>
       </w:pPr>
       <w:r>
-        <w:t xml:space="preserve">Click “New Benefit </w:t>
-      </w:r>
-      <w:r>
-        <w:t>Calculation</w:t>
-      </w:r>
-      <w:r>
-        <w:t>”.</w:t>
+        <w:t>Click “New Benefit Calculation”.</w:t>
       </w:r>
     </w:p>
     <w:p>
@@ -1573,13 +1532,7 @@
         </w:numPr>
       </w:pPr>
       <w:r>
-        <w:t xml:space="preserve">Enter the name of the Benefit </w:t>
-      </w:r>
-      <w:r>
-        <w:t>Calculation</w:t>
-      </w:r>
-      <w:r>
-        <w:t xml:space="preserve"> and </w:t>
+        <w:t xml:space="preserve">Enter the name of the Benefit Calculation and </w:t>
       </w:r>
       <w:proofErr w:type="gramStart"/>
       <w:r>
@@ -1711,13 +1664,7 @@
       </w:pPr>
       <w:bookmarkStart w:id="9" w:name="_Toc430356241"/>
       <w:r>
-        <w:t xml:space="preserve">Creating </w:t>
-      </w:r>
-      <w:r>
-        <w:t xml:space="preserve">a new </w:t>
-      </w:r>
-      <w:r>
-        <w:t>Benefit Group</w:t>
+        <w:t>Creating a new Benefit Group</w:t>
       </w:r>
       <w:bookmarkEnd w:id="9"/>
     </w:p>
@@ -6408,7 +6355,7 @@
 </file>
 
 <file path=customXml/itemProps1.xml><?xml version="1.0" encoding="utf-8"?>
-<ds:datastoreItem xmlns:ds="http://schemas.openxmlformats.org/officeDocument/2006/customXml" ds:itemID="{EE98C800-152B-407C-8096-DC4B264FEEEF}">
+<ds:datastoreItem xmlns:ds="http://schemas.openxmlformats.org/officeDocument/2006/customXml" ds:itemID="{3A4E5CB5-36E0-4971-A724-0CCC480BF928}">
   <ds:schemaRefs>
     <ds:schemaRef ds:uri="http://schemas.openxmlformats.org/officeDocument/2006/bibliography"/>
   </ds:schemaRefs>

</xml_diff>